<commit_message>
updated team meeting report w/ last 2 meetings
</commit_message>
<xml_diff>
--- a/Team meeting report.docx
+++ b/Team meeting report.docx
@@ -193,14 +193,50 @@
               <w:rPr>
                 <w:b/>
               </w:rPr>
-              <w:t xml:space="preserve">Andrew Beugnet, Ryan Yang, </w:t>
-            </w:r>
-            <w:r>
-              <w:rPr>
-                <w:b/>
-              </w:rPr>
-              <w:t>Sierra Thomas, Eric Machamer, Max Ignatowski</w:t>
-            </w:r>
+              <w:t xml:space="preserve">Andrew </w:t>
+            </w:r>
+            <w:proofErr w:type="spellStart"/>
+            <w:r>
+              <w:rPr>
+                <w:b/>
+              </w:rPr>
+              <w:t>Beugnet</w:t>
+            </w:r>
+            <w:proofErr w:type="spellEnd"/>
+            <w:r>
+              <w:rPr>
+                <w:b/>
+              </w:rPr>
+              <w:t xml:space="preserve">, Ryan Yang, </w:t>
+            </w:r>
+            <w:r>
+              <w:rPr>
+                <w:b/>
+              </w:rPr>
+              <w:t xml:space="preserve">Sierra Thomas, Eric </w:t>
+            </w:r>
+            <w:proofErr w:type="spellStart"/>
+            <w:r>
+              <w:rPr>
+                <w:b/>
+              </w:rPr>
+              <w:t>Machamer</w:t>
+            </w:r>
+            <w:proofErr w:type="spellEnd"/>
+            <w:r>
+              <w:rPr>
+                <w:b/>
+              </w:rPr>
+              <w:t xml:space="preserve">, Max </w:t>
+            </w:r>
+            <w:proofErr w:type="spellStart"/>
+            <w:r>
+              <w:rPr>
+                <w:b/>
+              </w:rPr>
+              <w:t>Ignatowski</w:t>
+            </w:r>
+            <w:proofErr w:type="spellEnd"/>
           </w:p>
           <w:p>
             <w:pPr>
@@ -491,8 +527,16 @@
               <w:rPr>
                 <w:b/>
               </w:rPr>
-              <w:t>Andrew Beugnet</w:t>
-            </w:r>
+              <w:t xml:space="preserve">Andrew </w:t>
+            </w:r>
+            <w:proofErr w:type="spellStart"/>
+            <w:r>
+              <w:rPr>
+                <w:b/>
+              </w:rPr>
+              <w:t>Beugnet</w:t>
+            </w:r>
+            <w:proofErr w:type="spellEnd"/>
           </w:p>
         </w:tc>
         <w:tc>
@@ -749,8 +793,16 @@
               <w:rPr>
                 <w:b/>
               </w:rPr>
-              <w:t>Eric Machamer</w:t>
-            </w:r>
+              <w:t xml:space="preserve">Eric </w:t>
+            </w:r>
+            <w:proofErr w:type="spellStart"/>
+            <w:r>
+              <w:rPr>
+                <w:b/>
+              </w:rPr>
+              <w:t>Machamer</w:t>
+            </w:r>
+            <w:proofErr w:type="spellEnd"/>
           </w:p>
         </w:tc>
         <w:tc>
@@ -898,8 +950,16 @@
               <w:rPr>
                 <w:b/>
               </w:rPr>
-              <w:t>Max Ignatowski</w:t>
-            </w:r>
+              <w:t xml:space="preserve">Max </w:t>
+            </w:r>
+            <w:proofErr w:type="spellStart"/>
+            <w:r>
+              <w:rPr>
+                <w:b/>
+              </w:rPr>
+              <w:t>Ignatowski</w:t>
+            </w:r>
+            <w:proofErr w:type="spellEnd"/>
           </w:p>
         </w:tc>
         <w:tc>
@@ -1243,8 +1303,16 @@
               <w:rPr>
                 <w:b/>
               </w:rPr>
-              <w:t>Andrew Beugnet</w:t>
-            </w:r>
+              <w:t xml:space="preserve">Andrew </w:t>
+            </w:r>
+            <w:proofErr w:type="spellStart"/>
+            <w:r>
+              <w:rPr>
+                <w:b/>
+              </w:rPr>
+              <w:t>Beugnet</w:t>
+            </w:r>
+            <w:proofErr w:type="spellEnd"/>
           </w:p>
         </w:tc>
         <w:tc>
@@ -1322,6 +1390,2133 @@
         </w:tc>
       </w:tr>
     </w:tbl>
+    <w:p>
+      <w:pPr>
+        <w:rPr>
+          <w:b/>
+        </w:rPr>
+      </w:pPr>
+    </w:p>
+    <w:p>
+      <w:pPr>
+        <w:rPr>
+          <w:b/>
+        </w:rPr>
+      </w:pPr>
+      <w:r>
+        <w:rPr>
+          <w:b/>
+        </w:rPr>
+        <w:br w:type="page"/>
+      </w:r>
+    </w:p>
+    <w:p>
+      <w:pPr>
+        <w:jc w:val="center"/>
+        <w:rPr>
+          <w:b/>
+          <w:sz w:val="28"/>
+          <w:szCs w:val="28"/>
+        </w:rPr>
+      </w:pPr>
+      <w:r>
+        <w:rPr>
+          <w:b/>
+          <w:sz w:val="28"/>
+          <w:szCs w:val="28"/>
+        </w:rPr>
+        <w:lastRenderedPageBreak/>
+        <w:t>COSC 3810</w:t>
+      </w:r>
+    </w:p>
+    <w:p>
+      <w:pPr>
+        <w:jc w:val="center"/>
+        <w:rPr>
+          <w:b/>
+        </w:rPr>
+      </w:pPr>
+      <w:r>
+        <w:rPr>
+          <w:b/>
+        </w:rPr>
+        <w:t>Team</w:t>
+      </w:r>
+      <w:r>
+        <w:rPr>
+          <w:b/>
+        </w:rPr>
+        <w:t xml:space="preserve"> Meeting Report</w:t>
+      </w:r>
+    </w:p>
+    <w:p/>
+    <w:tbl>
+      <w:tblPr>
+        <w:tblStyle w:val="TableGrid"/>
+        <w:tblW w:w="8928" w:type="dxa"/>
+        <w:tblLook w:val="01E0" w:firstRow="1" w:lastRow="1" w:firstColumn="1" w:lastColumn="1" w:noHBand="0" w:noVBand="0"/>
+      </w:tblPr>
+      <w:tblGrid>
+        <w:gridCol w:w="2214"/>
+        <w:gridCol w:w="414"/>
+        <w:gridCol w:w="1800"/>
+        <w:gridCol w:w="1620"/>
+        <w:gridCol w:w="180"/>
+        <w:gridCol w:w="450"/>
+        <w:gridCol w:w="2250"/>
+      </w:tblGrid>
+      <w:tr>
+        <w:trPr>
+          <w:trHeight w:val="638"/>
+        </w:trPr>
+        <w:tc>
+          <w:tcPr>
+            <w:tcW w:w="2628" w:type="dxa"/>
+            <w:gridSpan w:val="2"/>
+          </w:tcPr>
+          <w:p>
+            <w:pPr>
+              <w:rPr>
+                <w:b/>
+              </w:rPr>
+            </w:pPr>
+            <w:r>
+              <w:rPr>
+                <w:b/>
+              </w:rPr>
+              <w:t>Group#</w:t>
+            </w:r>
+            <w:r>
+              <w:rPr>
+                <w:b/>
+              </w:rPr>
+              <w:t>3</w:t>
+            </w:r>
+          </w:p>
+        </w:tc>
+        <w:tc>
+          <w:tcPr>
+            <w:tcW w:w="3600" w:type="dxa"/>
+            <w:gridSpan w:val="3"/>
+          </w:tcPr>
+          <w:p>
+            <w:pPr>
+              <w:rPr>
+                <w:b/>
+              </w:rPr>
+            </w:pPr>
+            <w:r>
+              <w:rPr>
+                <w:b/>
+              </w:rPr>
+              <w:t>Week # 2/13 – 2/19</w:t>
+            </w:r>
+          </w:p>
+        </w:tc>
+        <w:tc>
+          <w:tcPr>
+            <w:tcW w:w="2700" w:type="dxa"/>
+            <w:gridSpan w:val="2"/>
+          </w:tcPr>
+          <w:p>
+            <w:pPr>
+              <w:rPr>
+                <w:b/>
+              </w:rPr>
+            </w:pPr>
+            <w:r>
+              <w:rPr>
+                <w:b/>
+              </w:rPr>
+              <w:t>Meeting # of this week 1</w:t>
+            </w:r>
+          </w:p>
+        </w:tc>
+      </w:tr>
+      <w:tr>
+        <w:trPr>
+          <w:trHeight w:val="998"/>
+        </w:trPr>
+        <w:tc>
+          <w:tcPr>
+            <w:tcW w:w="8928" w:type="dxa"/>
+            <w:gridSpan w:val="7"/>
+          </w:tcPr>
+          <w:p>
+            <w:pPr>
+              <w:jc w:val="center"/>
+              <w:rPr>
+                <w:b/>
+              </w:rPr>
+            </w:pPr>
+          </w:p>
+          <w:p>
+            <w:pPr>
+              <w:rPr>
+                <w:b/>
+              </w:rPr>
+            </w:pPr>
+            <w:r>
+              <w:rPr>
+                <w:b/>
+              </w:rPr>
+              <w:t xml:space="preserve">Name of the group members:  </w:t>
+            </w:r>
+          </w:p>
+          <w:p>
+            <w:pPr>
+              <w:rPr>
+                <w:b/>
+              </w:rPr>
+            </w:pPr>
+            <w:r>
+              <w:rPr>
+                <w:b/>
+              </w:rPr>
+              <w:t xml:space="preserve">Andrew </w:t>
+            </w:r>
+            <w:proofErr w:type="spellStart"/>
+            <w:r>
+              <w:rPr>
+                <w:b/>
+              </w:rPr>
+              <w:t>Beugnet</w:t>
+            </w:r>
+            <w:proofErr w:type="spellEnd"/>
+            <w:r>
+              <w:rPr>
+                <w:b/>
+              </w:rPr>
+              <w:t xml:space="preserve">, Ryan Yang, Sierra Thomas, Eric </w:t>
+            </w:r>
+            <w:proofErr w:type="spellStart"/>
+            <w:r>
+              <w:rPr>
+                <w:b/>
+              </w:rPr>
+              <w:t>Machamer</w:t>
+            </w:r>
+            <w:proofErr w:type="spellEnd"/>
+            <w:r>
+              <w:rPr>
+                <w:b/>
+              </w:rPr>
+              <w:t xml:space="preserve">, Max </w:t>
+            </w:r>
+            <w:proofErr w:type="spellStart"/>
+            <w:r>
+              <w:rPr>
+                <w:b/>
+              </w:rPr>
+              <w:t>Ignatowski</w:t>
+            </w:r>
+            <w:proofErr w:type="spellEnd"/>
+          </w:p>
+        </w:tc>
+      </w:tr>
+      <w:tr>
+        <w:trPr>
+          <w:trHeight w:val="332"/>
+        </w:trPr>
+        <w:tc>
+          <w:tcPr>
+            <w:tcW w:w="2628" w:type="dxa"/>
+            <w:gridSpan w:val="2"/>
+          </w:tcPr>
+          <w:p>
+            <w:pPr>
+              <w:rPr>
+                <w:b/>
+              </w:rPr>
+            </w:pPr>
+            <w:r>
+              <w:rPr>
+                <w:b/>
+              </w:rPr>
+              <w:t>Meeting date:</w:t>
+            </w:r>
+            <w:r>
+              <w:rPr>
+                <w:b/>
+              </w:rPr>
+              <w:t xml:space="preserve"> 2/17</w:t>
+            </w:r>
+          </w:p>
+          <w:p>
+            <w:pPr>
+              <w:rPr>
+                <w:b/>
+              </w:rPr>
+            </w:pPr>
+          </w:p>
+        </w:tc>
+        <w:tc>
+          <w:tcPr>
+            <w:tcW w:w="3420" w:type="dxa"/>
+            <w:gridSpan w:val="2"/>
+          </w:tcPr>
+          <w:p>
+            <w:pPr>
+              <w:rPr>
+                <w:b/>
+              </w:rPr>
+            </w:pPr>
+            <w:r>
+              <w:rPr>
+                <w:b/>
+              </w:rPr>
+              <w:t xml:space="preserve">Meeting time: </w:t>
+            </w:r>
+            <w:r>
+              <w:rPr>
+                <w:b/>
+              </w:rPr>
+              <w:t>12:00pm</w:t>
+            </w:r>
+          </w:p>
+        </w:tc>
+        <w:tc>
+          <w:tcPr>
+            <w:tcW w:w="2880" w:type="dxa"/>
+            <w:gridSpan w:val="3"/>
+          </w:tcPr>
+          <w:p>
+            <w:pPr>
+              <w:rPr>
+                <w:b/>
+              </w:rPr>
+            </w:pPr>
+            <w:r>
+              <w:rPr>
+                <w:b/>
+              </w:rPr>
+              <w:t xml:space="preserve">Duration: </w:t>
+            </w:r>
+            <w:r>
+              <w:rPr>
+                <w:b/>
+              </w:rPr>
+              <w:t>15 min</w:t>
+            </w:r>
+          </w:p>
+        </w:tc>
+      </w:tr>
+      <w:tr>
+        <w:trPr>
+          <w:trHeight w:val="503"/>
+        </w:trPr>
+        <w:tc>
+          <w:tcPr>
+            <w:tcW w:w="8928" w:type="dxa"/>
+            <w:gridSpan w:val="7"/>
+          </w:tcPr>
+          <w:p>
+            <w:pPr>
+              <w:rPr>
+                <w:b/>
+              </w:rPr>
+            </w:pPr>
+            <w:r>
+              <w:rPr>
+                <w:b/>
+              </w:rPr>
+              <w:t>Group member</w:t>
+            </w:r>
+            <w:r>
+              <w:rPr>
+                <w:b/>
+              </w:rPr>
+              <w:t>s</w:t>
+            </w:r>
+            <w:r>
+              <w:rPr>
+                <w:b/>
+              </w:rPr>
+              <w:t xml:space="preserve"> who were </w:t>
+            </w:r>
+            <w:r>
+              <w:rPr>
+                <w:b/>
+              </w:rPr>
+              <w:t>absent</w:t>
+            </w:r>
+            <w:r>
+              <w:rPr>
+                <w:b/>
+              </w:rPr>
+              <w:t xml:space="preserve">: </w:t>
+            </w:r>
+            <w:r>
+              <w:rPr>
+                <w:b/>
+              </w:rPr>
+              <w:t>n/a</w:t>
+            </w:r>
+          </w:p>
+          <w:p>
+            <w:pPr>
+              <w:rPr>
+                <w:b/>
+              </w:rPr>
+            </w:pPr>
+          </w:p>
+        </w:tc>
+      </w:tr>
+      <w:tr>
+        <w:trPr>
+          <w:trHeight w:val="537"/>
+        </w:trPr>
+        <w:tc>
+          <w:tcPr>
+            <w:tcW w:w="2214" w:type="dxa"/>
+          </w:tcPr>
+          <w:p>
+            <w:pPr>
+              <w:jc w:val="center"/>
+              <w:rPr>
+                <w:b/>
+              </w:rPr>
+            </w:pPr>
+            <w:r>
+              <w:rPr>
+                <w:b/>
+              </w:rPr>
+              <w:t>Name of the Group member</w:t>
+            </w:r>
+          </w:p>
+        </w:tc>
+        <w:tc>
+          <w:tcPr>
+            <w:tcW w:w="2214" w:type="dxa"/>
+            <w:gridSpan w:val="2"/>
+          </w:tcPr>
+          <w:p>
+            <w:pPr>
+              <w:jc w:val="center"/>
+              <w:rPr>
+                <w:b/>
+              </w:rPr>
+            </w:pPr>
+            <w:r>
+              <w:rPr>
+                <w:b/>
+              </w:rPr>
+              <w:t>Task completed in this week</w:t>
+            </w:r>
+          </w:p>
+        </w:tc>
+        <w:tc>
+          <w:tcPr>
+            <w:tcW w:w="2250" w:type="dxa"/>
+            <w:gridSpan w:val="3"/>
+            <w:shd w:val="clear" w:color="auto" w:fill="auto"/>
+          </w:tcPr>
+          <w:p>
+            <w:pPr>
+              <w:jc w:val="center"/>
+              <w:rPr>
+                <w:b/>
+              </w:rPr>
+            </w:pPr>
+            <w:r>
+              <w:rPr>
+                <w:b/>
+              </w:rPr>
+              <w:t>Task could not complete in this week</w:t>
+            </w:r>
+          </w:p>
+        </w:tc>
+        <w:tc>
+          <w:tcPr>
+            <w:tcW w:w="2250" w:type="dxa"/>
+            <w:shd w:val="clear" w:color="auto" w:fill="auto"/>
+          </w:tcPr>
+          <w:p>
+            <w:pPr>
+              <w:jc w:val="center"/>
+              <w:rPr>
+                <w:b/>
+              </w:rPr>
+            </w:pPr>
+            <w:r>
+              <w:rPr>
+                <w:b/>
+              </w:rPr>
+              <w:t>Tasks for the next week</w:t>
+            </w:r>
+          </w:p>
+        </w:tc>
+      </w:tr>
+      <w:tr>
+        <w:trPr>
+          <w:trHeight w:val="1367"/>
+        </w:trPr>
+        <w:tc>
+          <w:tcPr>
+            <w:tcW w:w="2214" w:type="dxa"/>
+          </w:tcPr>
+          <w:p>
+            <w:pPr>
+              <w:jc w:val="center"/>
+              <w:rPr>
+                <w:b/>
+              </w:rPr>
+            </w:pPr>
+            <w:r>
+              <w:rPr>
+                <w:b/>
+              </w:rPr>
+              <w:t xml:space="preserve">Andrew </w:t>
+            </w:r>
+            <w:proofErr w:type="spellStart"/>
+            <w:r>
+              <w:rPr>
+                <w:b/>
+              </w:rPr>
+              <w:t>Beugnet</w:t>
+            </w:r>
+            <w:proofErr w:type="spellEnd"/>
+          </w:p>
+        </w:tc>
+        <w:tc>
+          <w:tcPr>
+            <w:tcW w:w="2214" w:type="dxa"/>
+            <w:gridSpan w:val="2"/>
+          </w:tcPr>
+          <w:p>
+            <w:pPr>
+              <w:jc w:val="center"/>
+              <w:rPr>
+                <w:b/>
+              </w:rPr>
+            </w:pPr>
+            <w:r>
+              <w:rPr>
+                <w:b/>
+              </w:rPr>
+              <w:t>Set up GitHub Repo</w:t>
+            </w:r>
+          </w:p>
+        </w:tc>
+        <w:tc>
+          <w:tcPr>
+            <w:tcW w:w="2250" w:type="dxa"/>
+            <w:gridSpan w:val="3"/>
+            <w:shd w:val="clear" w:color="auto" w:fill="auto"/>
+          </w:tcPr>
+          <w:p>
+            <w:pPr>
+              <w:jc w:val="center"/>
+              <w:rPr>
+                <w:b/>
+              </w:rPr>
+            </w:pPr>
+          </w:p>
+        </w:tc>
+        <w:tc>
+          <w:tcPr>
+            <w:tcW w:w="2250" w:type="dxa"/>
+            <w:shd w:val="clear" w:color="auto" w:fill="auto"/>
+          </w:tcPr>
+          <w:p>
+            <w:pPr>
+              <w:jc w:val="center"/>
+              <w:rPr>
+                <w:b/>
+              </w:rPr>
+            </w:pPr>
+            <w:r>
+              <w:rPr>
+                <w:b/>
+              </w:rPr>
+              <w:t>Create UML diagram</w:t>
+            </w:r>
+          </w:p>
+        </w:tc>
+      </w:tr>
+      <w:tr>
+        <w:trPr>
+          <w:trHeight w:val="1430"/>
+        </w:trPr>
+        <w:tc>
+          <w:tcPr>
+            <w:tcW w:w="2214" w:type="dxa"/>
+          </w:tcPr>
+          <w:p>
+            <w:pPr>
+              <w:jc w:val="center"/>
+              <w:rPr>
+                <w:b/>
+              </w:rPr>
+            </w:pPr>
+            <w:r>
+              <w:rPr>
+                <w:b/>
+              </w:rPr>
+              <w:t>Sierra Thomas</w:t>
+            </w:r>
+          </w:p>
+        </w:tc>
+        <w:tc>
+          <w:tcPr>
+            <w:tcW w:w="2214" w:type="dxa"/>
+            <w:gridSpan w:val="2"/>
+          </w:tcPr>
+          <w:p>
+            <w:pPr>
+              <w:jc w:val="center"/>
+              <w:rPr>
+                <w:b/>
+              </w:rPr>
+            </w:pPr>
+            <w:r>
+              <w:rPr>
+                <w:b/>
+              </w:rPr>
+              <w:t>n/a</w:t>
+            </w:r>
+          </w:p>
+        </w:tc>
+        <w:tc>
+          <w:tcPr>
+            <w:tcW w:w="2250" w:type="dxa"/>
+            <w:gridSpan w:val="3"/>
+            <w:shd w:val="clear" w:color="auto" w:fill="auto"/>
+          </w:tcPr>
+          <w:p>
+            <w:pPr>
+              <w:jc w:val="center"/>
+              <w:rPr>
+                <w:b/>
+              </w:rPr>
+            </w:pPr>
+          </w:p>
+        </w:tc>
+        <w:tc>
+          <w:tcPr>
+            <w:tcW w:w="2250" w:type="dxa"/>
+            <w:shd w:val="clear" w:color="auto" w:fill="auto"/>
+          </w:tcPr>
+          <w:p>
+            <w:pPr>
+              <w:jc w:val="center"/>
+              <w:rPr>
+                <w:b/>
+              </w:rPr>
+            </w:pPr>
+            <w:r>
+              <w:rPr>
+                <w:b/>
+              </w:rPr>
+              <w:t>Research open-source code for UI</w:t>
+            </w:r>
+          </w:p>
+        </w:tc>
+      </w:tr>
+      <w:tr>
+        <w:trPr>
+          <w:trHeight w:val="1502"/>
+        </w:trPr>
+        <w:tc>
+          <w:tcPr>
+            <w:tcW w:w="2214" w:type="dxa"/>
+          </w:tcPr>
+          <w:p>
+            <w:pPr>
+              <w:jc w:val="center"/>
+              <w:rPr>
+                <w:b/>
+              </w:rPr>
+            </w:pPr>
+            <w:r>
+              <w:rPr>
+                <w:b/>
+              </w:rPr>
+              <w:t xml:space="preserve">Eric </w:t>
+            </w:r>
+            <w:proofErr w:type="spellStart"/>
+            <w:r>
+              <w:rPr>
+                <w:b/>
+              </w:rPr>
+              <w:t>Machamer</w:t>
+            </w:r>
+            <w:proofErr w:type="spellEnd"/>
+          </w:p>
+        </w:tc>
+        <w:tc>
+          <w:tcPr>
+            <w:tcW w:w="2214" w:type="dxa"/>
+            <w:gridSpan w:val="2"/>
+          </w:tcPr>
+          <w:p>
+            <w:pPr>
+              <w:jc w:val="center"/>
+              <w:rPr>
+                <w:b/>
+              </w:rPr>
+            </w:pPr>
+            <w:r>
+              <w:rPr>
+                <w:b/>
+              </w:rPr>
+              <w:t>n/a</w:t>
+            </w:r>
+          </w:p>
+        </w:tc>
+        <w:tc>
+          <w:tcPr>
+            <w:tcW w:w="2250" w:type="dxa"/>
+            <w:gridSpan w:val="3"/>
+            <w:shd w:val="clear" w:color="auto" w:fill="auto"/>
+          </w:tcPr>
+          <w:p>
+            <w:pPr>
+              <w:jc w:val="center"/>
+              <w:rPr>
+                <w:b/>
+              </w:rPr>
+            </w:pPr>
+          </w:p>
+        </w:tc>
+        <w:tc>
+          <w:tcPr>
+            <w:tcW w:w="2250" w:type="dxa"/>
+            <w:shd w:val="clear" w:color="auto" w:fill="auto"/>
+          </w:tcPr>
+          <w:p>
+            <w:pPr>
+              <w:jc w:val="center"/>
+              <w:rPr>
+                <w:b/>
+              </w:rPr>
+            </w:pPr>
+            <w:r>
+              <w:rPr>
+                <w:b/>
+              </w:rPr>
+              <w:t>Begin designing UI</w:t>
+            </w:r>
+          </w:p>
+        </w:tc>
+      </w:tr>
+      <w:tr>
+        <w:trPr>
+          <w:trHeight w:val="1610"/>
+        </w:trPr>
+        <w:tc>
+          <w:tcPr>
+            <w:tcW w:w="2214" w:type="dxa"/>
+          </w:tcPr>
+          <w:p>
+            <w:pPr>
+              <w:jc w:val="center"/>
+              <w:rPr>
+                <w:b/>
+              </w:rPr>
+            </w:pPr>
+            <w:r>
+              <w:rPr>
+                <w:b/>
+              </w:rPr>
+              <w:t xml:space="preserve">Max </w:t>
+            </w:r>
+            <w:proofErr w:type="spellStart"/>
+            <w:r>
+              <w:rPr>
+                <w:b/>
+              </w:rPr>
+              <w:t>Ignatowski</w:t>
+            </w:r>
+            <w:proofErr w:type="spellEnd"/>
+          </w:p>
+        </w:tc>
+        <w:tc>
+          <w:tcPr>
+            <w:tcW w:w="2214" w:type="dxa"/>
+            <w:gridSpan w:val="2"/>
+          </w:tcPr>
+          <w:p>
+            <w:pPr>
+              <w:jc w:val="center"/>
+              <w:rPr>
+                <w:b/>
+              </w:rPr>
+            </w:pPr>
+            <w:r>
+              <w:rPr>
+                <w:b/>
+              </w:rPr>
+              <w:t>n/a</w:t>
+            </w:r>
+          </w:p>
+        </w:tc>
+        <w:tc>
+          <w:tcPr>
+            <w:tcW w:w="2250" w:type="dxa"/>
+            <w:gridSpan w:val="3"/>
+            <w:shd w:val="clear" w:color="auto" w:fill="auto"/>
+          </w:tcPr>
+          <w:p>
+            <w:pPr>
+              <w:jc w:val="center"/>
+              <w:rPr>
+                <w:b/>
+              </w:rPr>
+            </w:pPr>
+          </w:p>
+        </w:tc>
+        <w:tc>
+          <w:tcPr>
+            <w:tcW w:w="2250" w:type="dxa"/>
+            <w:shd w:val="clear" w:color="auto" w:fill="auto"/>
+          </w:tcPr>
+          <w:p>
+            <w:pPr>
+              <w:jc w:val="center"/>
+              <w:rPr>
+                <w:b/>
+              </w:rPr>
+            </w:pPr>
+            <w:r>
+              <w:rPr>
+                <w:b/>
+              </w:rPr>
+              <w:t>Create documentation of user and system requirements</w:t>
+            </w:r>
+          </w:p>
+        </w:tc>
+      </w:tr>
+      <w:tr>
+        <w:trPr>
+          <w:trHeight w:val="1610"/>
+        </w:trPr>
+        <w:tc>
+          <w:tcPr>
+            <w:tcW w:w="2214" w:type="dxa"/>
+          </w:tcPr>
+          <w:p>
+            <w:pPr>
+              <w:jc w:val="center"/>
+              <w:rPr>
+                <w:b/>
+              </w:rPr>
+            </w:pPr>
+            <w:r>
+              <w:rPr>
+                <w:b/>
+              </w:rPr>
+              <w:t>Ryan Yang</w:t>
+            </w:r>
+          </w:p>
+        </w:tc>
+        <w:tc>
+          <w:tcPr>
+            <w:tcW w:w="2214" w:type="dxa"/>
+            <w:gridSpan w:val="2"/>
+          </w:tcPr>
+          <w:p>
+            <w:pPr>
+              <w:jc w:val="center"/>
+              <w:rPr>
+                <w:b/>
+              </w:rPr>
+            </w:pPr>
+            <w:r>
+              <w:rPr>
+                <w:b/>
+              </w:rPr>
+              <w:t>n/a</w:t>
+            </w:r>
+          </w:p>
+        </w:tc>
+        <w:tc>
+          <w:tcPr>
+            <w:tcW w:w="2250" w:type="dxa"/>
+            <w:gridSpan w:val="3"/>
+            <w:shd w:val="clear" w:color="auto" w:fill="auto"/>
+          </w:tcPr>
+          <w:p>
+            <w:pPr>
+              <w:jc w:val="center"/>
+              <w:rPr>
+                <w:b/>
+              </w:rPr>
+            </w:pPr>
+          </w:p>
+        </w:tc>
+        <w:tc>
+          <w:tcPr>
+            <w:tcW w:w="2250" w:type="dxa"/>
+            <w:shd w:val="clear" w:color="auto" w:fill="auto"/>
+          </w:tcPr>
+          <w:p>
+            <w:pPr>
+              <w:jc w:val="center"/>
+              <w:rPr>
+                <w:b/>
+              </w:rPr>
+            </w:pPr>
+            <w:r>
+              <w:rPr>
+                <w:b/>
+              </w:rPr>
+              <w:t>Create documentation of user and system requirements</w:t>
+            </w:r>
+          </w:p>
+        </w:tc>
+      </w:tr>
+      <w:tr>
+        <w:trPr>
+          <w:trHeight w:val="890"/>
+        </w:trPr>
+        <w:tc>
+          <w:tcPr>
+            <w:tcW w:w="8928" w:type="dxa"/>
+            <w:gridSpan w:val="7"/>
+          </w:tcPr>
+          <w:p>
+            <w:pPr>
+              <w:rPr>
+                <w:b/>
+              </w:rPr>
+            </w:pPr>
+            <w:r>
+              <w:rPr>
+                <w:b/>
+              </w:rPr>
+              <w:lastRenderedPageBreak/>
+              <w:t xml:space="preserve">Comments (if any): </w:t>
+            </w:r>
+          </w:p>
+        </w:tc>
+      </w:tr>
+      <w:tr>
+        <w:trPr>
+          <w:trHeight w:val="1070"/>
+        </w:trPr>
+        <w:tc>
+          <w:tcPr>
+            <w:tcW w:w="4428" w:type="dxa"/>
+            <w:gridSpan w:val="3"/>
+          </w:tcPr>
+          <w:p>
+            <w:pPr>
+              <w:rPr>
+                <w:b/>
+              </w:rPr>
+            </w:pPr>
+            <w:r>
+              <w:rPr>
+                <w:b/>
+              </w:rPr>
+              <w:t>Name of the meeting coordinator:</w:t>
+            </w:r>
+          </w:p>
+          <w:p>
+            <w:pPr>
+              <w:rPr>
+                <w:b/>
+              </w:rPr>
+            </w:pPr>
+          </w:p>
+          <w:p>
+            <w:pPr>
+              <w:rPr>
+                <w:b/>
+              </w:rPr>
+            </w:pPr>
+            <w:r>
+              <w:rPr>
+                <w:b/>
+              </w:rPr>
+              <w:t>Sierra Thomas</w:t>
+            </w:r>
+          </w:p>
+        </w:tc>
+        <w:tc>
+          <w:tcPr>
+            <w:tcW w:w="4500" w:type="dxa"/>
+            <w:gridSpan w:val="4"/>
+          </w:tcPr>
+          <w:p>
+            <w:pPr>
+              <w:rPr>
+                <w:b/>
+              </w:rPr>
+            </w:pPr>
+            <w:r>
+              <w:rPr>
+                <w:b/>
+              </w:rPr>
+              <w:t>Signature of the meeting coordinator</w:t>
+            </w:r>
+          </w:p>
+          <w:p>
+            <w:pPr>
+              <w:rPr>
+                <w:b/>
+              </w:rPr>
+            </w:pPr>
+          </w:p>
+          <w:p>
+            <w:pPr>
+              <w:rPr>
+                <w:b/>
+              </w:rPr>
+            </w:pPr>
+            <w:r>
+              <w:rPr>
+                <w:b/>
+                <w:noProof/>
+              </w:rPr>
+              <w:drawing>
+                <wp:inline distT="0" distB="0" distL="0" distR="0" wp14:anchorId="6142382E" wp14:editId="44721BF2">
+                  <wp:extent cx="1424940" cy="481082"/>
+                  <wp:effectExtent l="0" t="0" r="0" b="1905"/>
+                  <wp:docPr id="2" name="Picture 2" descr="Shape&#10;&#10;Description automatically generated with medium confidence"/>
+                  <wp:cNvGraphicFramePr>
+                    <a:graphicFrameLocks xmlns:a="http://schemas.openxmlformats.org/drawingml/2006/main" noChangeAspect="1"/>
+                  </wp:cNvGraphicFramePr>
+                  <a:graphic xmlns:a="http://schemas.openxmlformats.org/drawingml/2006/main">
+                    <a:graphicData uri="http://schemas.openxmlformats.org/drawingml/2006/picture">
+                      <pic:pic xmlns:pic="http://schemas.openxmlformats.org/drawingml/2006/picture">
+                        <pic:nvPicPr>
+                          <pic:cNvPr id="2" name="Picture 2" descr="Shape&#10;&#10;Description automatically generated with medium confidence"/>
+                          <pic:cNvPicPr/>
+                        </pic:nvPicPr>
+                        <pic:blipFill>
+                          <a:blip r:embed="rId5"/>
+                          <a:stretch>
+                            <a:fillRect/>
+                          </a:stretch>
+                        </pic:blipFill>
+                        <pic:spPr>
+                          <a:xfrm>
+                            <a:off x="0" y="0"/>
+                            <a:ext cx="1494673" cy="504625"/>
+                          </a:xfrm>
+                          <a:prstGeom prst="rect">
+                            <a:avLst/>
+                          </a:prstGeom>
+                        </pic:spPr>
+                      </pic:pic>
+                    </a:graphicData>
+                  </a:graphic>
+                </wp:inline>
+              </w:drawing>
+            </w:r>
+          </w:p>
+        </w:tc>
+      </w:tr>
+    </w:tbl>
+    <w:p>
+      <w:pPr>
+        <w:rPr>
+          <w:b/>
+        </w:rPr>
+      </w:pPr>
+    </w:p>
+    <w:p>
+      <w:pPr>
+        <w:rPr>
+          <w:b/>
+        </w:rPr>
+      </w:pPr>
+      <w:r>
+        <w:rPr>
+          <w:b/>
+        </w:rPr>
+        <w:br w:type="page"/>
+      </w:r>
+    </w:p>
+    <w:p>
+      <w:pPr>
+        <w:jc w:val="center"/>
+        <w:rPr>
+          <w:b/>
+          <w:sz w:val="28"/>
+          <w:szCs w:val="28"/>
+        </w:rPr>
+      </w:pPr>
+      <w:r>
+        <w:rPr>
+          <w:b/>
+          <w:sz w:val="28"/>
+          <w:szCs w:val="28"/>
+        </w:rPr>
+        <w:lastRenderedPageBreak/>
+        <w:t>COSC 3810</w:t>
+      </w:r>
+    </w:p>
+    <w:p>
+      <w:pPr>
+        <w:jc w:val="center"/>
+        <w:rPr>
+          <w:b/>
+        </w:rPr>
+      </w:pPr>
+      <w:r>
+        <w:rPr>
+          <w:b/>
+        </w:rPr>
+        <w:t>Team</w:t>
+      </w:r>
+      <w:r>
+        <w:rPr>
+          <w:b/>
+        </w:rPr>
+        <w:t xml:space="preserve"> Meeting Report</w:t>
+      </w:r>
+    </w:p>
+    <w:p/>
+    <w:tbl>
+      <w:tblPr>
+        <w:tblStyle w:val="TableGrid"/>
+        <w:tblW w:w="8928" w:type="dxa"/>
+        <w:tblLook w:val="01E0" w:firstRow="1" w:lastRow="1" w:firstColumn="1" w:lastColumn="1" w:noHBand="0" w:noVBand="0"/>
+      </w:tblPr>
+      <w:tblGrid>
+        <w:gridCol w:w="2214"/>
+        <w:gridCol w:w="414"/>
+        <w:gridCol w:w="1800"/>
+        <w:gridCol w:w="1620"/>
+        <w:gridCol w:w="180"/>
+        <w:gridCol w:w="450"/>
+        <w:gridCol w:w="2250"/>
+      </w:tblGrid>
+      <w:tr>
+        <w:trPr>
+          <w:trHeight w:val="638"/>
+        </w:trPr>
+        <w:tc>
+          <w:tcPr>
+            <w:tcW w:w="2628" w:type="dxa"/>
+            <w:gridSpan w:val="2"/>
+          </w:tcPr>
+          <w:p>
+            <w:pPr>
+              <w:rPr>
+                <w:b/>
+              </w:rPr>
+            </w:pPr>
+            <w:r>
+              <w:rPr>
+                <w:b/>
+              </w:rPr>
+              <w:t>Group#</w:t>
+            </w:r>
+            <w:r>
+              <w:rPr>
+                <w:b/>
+              </w:rPr>
+              <w:t>3</w:t>
+            </w:r>
+          </w:p>
+        </w:tc>
+        <w:tc>
+          <w:tcPr>
+            <w:tcW w:w="3600" w:type="dxa"/>
+            <w:gridSpan w:val="3"/>
+          </w:tcPr>
+          <w:p>
+            <w:pPr>
+              <w:rPr>
+                <w:b/>
+              </w:rPr>
+            </w:pPr>
+            <w:r>
+              <w:rPr>
+                <w:b/>
+              </w:rPr>
+              <w:t>Week # 2/20 – 2/26</w:t>
+            </w:r>
+          </w:p>
+        </w:tc>
+        <w:tc>
+          <w:tcPr>
+            <w:tcW w:w="2700" w:type="dxa"/>
+            <w:gridSpan w:val="2"/>
+          </w:tcPr>
+          <w:p>
+            <w:pPr>
+              <w:rPr>
+                <w:b/>
+              </w:rPr>
+            </w:pPr>
+            <w:r>
+              <w:rPr>
+                <w:b/>
+              </w:rPr>
+              <w:t>Meeting # of this week 1</w:t>
+            </w:r>
+          </w:p>
+        </w:tc>
+      </w:tr>
+      <w:tr>
+        <w:trPr>
+          <w:trHeight w:val="998"/>
+        </w:trPr>
+        <w:tc>
+          <w:tcPr>
+            <w:tcW w:w="8928" w:type="dxa"/>
+            <w:gridSpan w:val="7"/>
+          </w:tcPr>
+          <w:p>
+            <w:pPr>
+              <w:jc w:val="center"/>
+              <w:rPr>
+                <w:b/>
+              </w:rPr>
+            </w:pPr>
+          </w:p>
+          <w:p>
+            <w:pPr>
+              <w:rPr>
+                <w:b/>
+              </w:rPr>
+            </w:pPr>
+            <w:r>
+              <w:rPr>
+                <w:b/>
+              </w:rPr>
+              <w:t xml:space="preserve">Name of the group members:  </w:t>
+            </w:r>
+          </w:p>
+          <w:p>
+            <w:pPr>
+              <w:rPr>
+                <w:b/>
+              </w:rPr>
+            </w:pPr>
+            <w:r>
+              <w:rPr>
+                <w:b/>
+              </w:rPr>
+              <w:t xml:space="preserve">Andrew </w:t>
+            </w:r>
+            <w:proofErr w:type="spellStart"/>
+            <w:r>
+              <w:rPr>
+                <w:b/>
+              </w:rPr>
+              <w:t>Beugnet</w:t>
+            </w:r>
+            <w:proofErr w:type="spellEnd"/>
+            <w:r>
+              <w:rPr>
+                <w:b/>
+              </w:rPr>
+              <w:t xml:space="preserve">, Ryan Yang, Sierra Thomas, Eric </w:t>
+            </w:r>
+            <w:proofErr w:type="spellStart"/>
+            <w:r>
+              <w:rPr>
+                <w:b/>
+              </w:rPr>
+              <w:t>Machamer</w:t>
+            </w:r>
+            <w:proofErr w:type="spellEnd"/>
+            <w:r>
+              <w:rPr>
+                <w:b/>
+              </w:rPr>
+              <w:t xml:space="preserve">, Max </w:t>
+            </w:r>
+            <w:proofErr w:type="spellStart"/>
+            <w:r>
+              <w:rPr>
+                <w:b/>
+              </w:rPr>
+              <w:t>Ignatowski</w:t>
+            </w:r>
+            <w:proofErr w:type="spellEnd"/>
+          </w:p>
+        </w:tc>
+      </w:tr>
+      <w:tr>
+        <w:trPr>
+          <w:trHeight w:val="332"/>
+        </w:trPr>
+        <w:tc>
+          <w:tcPr>
+            <w:tcW w:w="2628" w:type="dxa"/>
+            <w:gridSpan w:val="2"/>
+          </w:tcPr>
+          <w:p>
+            <w:pPr>
+              <w:rPr>
+                <w:b/>
+              </w:rPr>
+            </w:pPr>
+            <w:r>
+              <w:rPr>
+                <w:b/>
+              </w:rPr>
+              <w:t>Meeting date:</w:t>
+            </w:r>
+            <w:r>
+              <w:rPr>
+                <w:b/>
+              </w:rPr>
+              <w:t xml:space="preserve"> 2/24</w:t>
+            </w:r>
+          </w:p>
+          <w:p>
+            <w:pPr>
+              <w:rPr>
+                <w:b/>
+              </w:rPr>
+            </w:pPr>
+          </w:p>
+        </w:tc>
+        <w:tc>
+          <w:tcPr>
+            <w:tcW w:w="3420" w:type="dxa"/>
+            <w:gridSpan w:val="2"/>
+          </w:tcPr>
+          <w:p>
+            <w:pPr>
+              <w:rPr>
+                <w:b/>
+              </w:rPr>
+            </w:pPr>
+            <w:r>
+              <w:rPr>
+                <w:b/>
+              </w:rPr>
+              <w:t xml:space="preserve">Meeting time: </w:t>
+            </w:r>
+            <w:r>
+              <w:rPr>
+                <w:b/>
+              </w:rPr>
+              <w:t>12:00pm</w:t>
+            </w:r>
+          </w:p>
+        </w:tc>
+        <w:tc>
+          <w:tcPr>
+            <w:tcW w:w="2880" w:type="dxa"/>
+            <w:gridSpan w:val="3"/>
+          </w:tcPr>
+          <w:p>
+            <w:pPr>
+              <w:rPr>
+                <w:b/>
+              </w:rPr>
+            </w:pPr>
+            <w:r>
+              <w:rPr>
+                <w:b/>
+              </w:rPr>
+              <w:t xml:space="preserve">Duration: </w:t>
+            </w:r>
+            <w:r>
+              <w:rPr>
+                <w:b/>
+              </w:rPr>
+              <w:t>15 min</w:t>
+            </w:r>
+          </w:p>
+        </w:tc>
+      </w:tr>
+      <w:tr>
+        <w:trPr>
+          <w:trHeight w:val="503"/>
+        </w:trPr>
+        <w:tc>
+          <w:tcPr>
+            <w:tcW w:w="8928" w:type="dxa"/>
+            <w:gridSpan w:val="7"/>
+          </w:tcPr>
+          <w:p>
+            <w:pPr>
+              <w:rPr>
+                <w:b/>
+              </w:rPr>
+            </w:pPr>
+            <w:r>
+              <w:rPr>
+                <w:b/>
+              </w:rPr>
+              <w:t>Group member</w:t>
+            </w:r>
+            <w:r>
+              <w:rPr>
+                <w:b/>
+              </w:rPr>
+              <w:t>s</w:t>
+            </w:r>
+            <w:r>
+              <w:rPr>
+                <w:b/>
+              </w:rPr>
+              <w:t xml:space="preserve"> who were </w:t>
+            </w:r>
+            <w:r>
+              <w:rPr>
+                <w:b/>
+              </w:rPr>
+              <w:t>absent</w:t>
+            </w:r>
+            <w:r>
+              <w:rPr>
+                <w:b/>
+              </w:rPr>
+              <w:t xml:space="preserve">: </w:t>
+            </w:r>
+            <w:r>
+              <w:rPr>
+                <w:b/>
+              </w:rPr>
+              <w:t>n/a</w:t>
+            </w:r>
+          </w:p>
+          <w:p>
+            <w:pPr>
+              <w:rPr>
+                <w:b/>
+              </w:rPr>
+            </w:pPr>
+          </w:p>
+        </w:tc>
+      </w:tr>
+      <w:tr>
+        <w:trPr>
+          <w:trHeight w:val="537"/>
+        </w:trPr>
+        <w:tc>
+          <w:tcPr>
+            <w:tcW w:w="2214" w:type="dxa"/>
+          </w:tcPr>
+          <w:p>
+            <w:pPr>
+              <w:jc w:val="center"/>
+              <w:rPr>
+                <w:b/>
+              </w:rPr>
+            </w:pPr>
+            <w:r>
+              <w:rPr>
+                <w:b/>
+              </w:rPr>
+              <w:t>Name of the Group member</w:t>
+            </w:r>
+          </w:p>
+        </w:tc>
+        <w:tc>
+          <w:tcPr>
+            <w:tcW w:w="2214" w:type="dxa"/>
+            <w:gridSpan w:val="2"/>
+          </w:tcPr>
+          <w:p>
+            <w:pPr>
+              <w:jc w:val="center"/>
+              <w:rPr>
+                <w:b/>
+              </w:rPr>
+            </w:pPr>
+            <w:r>
+              <w:rPr>
+                <w:b/>
+              </w:rPr>
+              <w:t>Task completed in this week</w:t>
+            </w:r>
+          </w:p>
+        </w:tc>
+        <w:tc>
+          <w:tcPr>
+            <w:tcW w:w="2250" w:type="dxa"/>
+            <w:gridSpan w:val="3"/>
+            <w:shd w:val="clear" w:color="auto" w:fill="auto"/>
+          </w:tcPr>
+          <w:p>
+            <w:pPr>
+              <w:jc w:val="center"/>
+              <w:rPr>
+                <w:b/>
+              </w:rPr>
+            </w:pPr>
+            <w:r>
+              <w:rPr>
+                <w:b/>
+              </w:rPr>
+              <w:t>Task could not complete in this week</w:t>
+            </w:r>
+          </w:p>
+        </w:tc>
+        <w:tc>
+          <w:tcPr>
+            <w:tcW w:w="2250" w:type="dxa"/>
+            <w:shd w:val="clear" w:color="auto" w:fill="auto"/>
+          </w:tcPr>
+          <w:p>
+            <w:pPr>
+              <w:jc w:val="center"/>
+              <w:rPr>
+                <w:b/>
+              </w:rPr>
+            </w:pPr>
+            <w:r>
+              <w:rPr>
+                <w:b/>
+              </w:rPr>
+              <w:t>Tasks for the next week</w:t>
+            </w:r>
+          </w:p>
+        </w:tc>
+      </w:tr>
+      <w:tr>
+        <w:trPr>
+          <w:trHeight w:val="1367"/>
+        </w:trPr>
+        <w:tc>
+          <w:tcPr>
+            <w:tcW w:w="2214" w:type="dxa"/>
+          </w:tcPr>
+          <w:p>
+            <w:pPr>
+              <w:jc w:val="center"/>
+              <w:rPr>
+                <w:b/>
+              </w:rPr>
+            </w:pPr>
+            <w:r>
+              <w:rPr>
+                <w:b/>
+              </w:rPr>
+              <w:t xml:space="preserve">Andrew </w:t>
+            </w:r>
+            <w:proofErr w:type="spellStart"/>
+            <w:r>
+              <w:rPr>
+                <w:b/>
+              </w:rPr>
+              <w:t>Beugnet</w:t>
+            </w:r>
+            <w:proofErr w:type="spellEnd"/>
+          </w:p>
+        </w:tc>
+        <w:tc>
+          <w:tcPr>
+            <w:tcW w:w="2214" w:type="dxa"/>
+            <w:gridSpan w:val="2"/>
+          </w:tcPr>
+          <w:p>
+            <w:pPr>
+              <w:jc w:val="center"/>
+              <w:rPr>
+                <w:b/>
+              </w:rPr>
+            </w:pPr>
+          </w:p>
+          <w:p>
+            <w:pPr>
+              <w:jc w:val="center"/>
+              <w:rPr>
+                <w:b/>
+              </w:rPr>
+            </w:pPr>
+            <w:r>
+              <w:rPr>
+                <w:b/>
+              </w:rPr>
+              <w:t>Create UML diagram</w:t>
+            </w:r>
+          </w:p>
+        </w:tc>
+        <w:tc>
+          <w:tcPr>
+            <w:tcW w:w="2250" w:type="dxa"/>
+            <w:gridSpan w:val="3"/>
+            <w:shd w:val="clear" w:color="auto" w:fill="auto"/>
+          </w:tcPr>
+          <w:p>
+            <w:pPr>
+              <w:jc w:val="center"/>
+              <w:rPr>
+                <w:b/>
+              </w:rPr>
+            </w:pPr>
+          </w:p>
+          <w:p>
+            <w:pPr>
+              <w:jc w:val="center"/>
+              <w:rPr>
+                <w:b/>
+              </w:rPr>
+            </w:pPr>
+          </w:p>
+        </w:tc>
+        <w:tc>
+          <w:tcPr>
+            <w:tcW w:w="2250" w:type="dxa"/>
+            <w:shd w:val="clear" w:color="auto" w:fill="auto"/>
+          </w:tcPr>
+          <w:p>
+            <w:pPr>
+              <w:jc w:val="center"/>
+              <w:rPr>
+                <w:b/>
+              </w:rPr>
+            </w:pPr>
+          </w:p>
+          <w:p>
+            <w:pPr>
+              <w:jc w:val="center"/>
+              <w:rPr>
+                <w:b/>
+              </w:rPr>
+            </w:pPr>
+            <w:r>
+              <w:rPr>
+                <w:b/>
+              </w:rPr>
+              <w:t>Begin slideshow for iteration 1</w:t>
+            </w:r>
+          </w:p>
+        </w:tc>
+      </w:tr>
+      <w:tr>
+        <w:trPr>
+          <w:trHeight w:val="1430"/>
+        </w:trPr>
+        <w:tc>
+          <w:tcPr>
+            <w:tcW w:w="2214" w:type="dxa"/>
+          </w:tcPr>
+          <w:p>
+            <w:pPr>
+              <w:jc w:val="center"/>
+              <w:rPr>
+                <w:b/>
+              </w:rPr>
+            </w:pPr>
+            <w:r>
+              <w:rPr>
+                <w:b/>
+              </w:rPr>
+              <w:t>Sierra Thomas</w:t>
+            </w:r>
+          </w:p>
+        </w:tc>
+        <w:tc>
+          <w:tcPr>
+            <w:tcW w:w="2214" w:type="dxa"/>
+            <w:gridSpan w:val="2"/>
+          </w:tcPr>
+          <w:p>
+            <w:pPr>
+              <w:jc w:val="center"/>
+              <w:rPr>
+                <w:b/>
+              </w:rPr>
+            </w:pPr>
+          </w:p>
+          <w:p>
+            <w:pPr>
+              <w:jc w:val="center"/>
+              <w:rPr>
+                <w:b/>
+              </w:rPr>
+            </w:pPr>
+            <w:r>
+              <w:rPr>
+                <w:b/>
+              </w:rPr>
+              <w:t>Research open-source code for UI</w:t>
+            </w:r>
+          </w:p>
+        </w:tc>
+        <w:tc>
+          <w:tcPr>
+            <w:tcW w:w="2250" w:type="dxa"/>
+            <w:gridSpan w:val="3"/>
+            <w:shd w:val="clear" w:color="auto" w:fill="auto"/>
+          </w:tcPr>
+          <w:p>
+            <w:pPr>
+              <w:jc w:val="center"/>
+              <w:rPr>
+                <w:b/>
+              </w:rPr>
+            </w:pPr>
+          </w:p>
+        </w:tc>
+        <w:tc>
+          <w:tcPr>
+            <w:tcW w:w="2250" w:type="dxa"/>
+            <w:shd w:val="clear" w:color="auto" w:fill="auto"/>
+          </w:tcPr>
+          <w:p>
+            <w:pPr>
+              <w:jc w:val="center"/>
+              <w:rPr>
+                <w:b/>
+              </w:rPr>
+            </w:pPr>
+          </w:p>
+          <w:p>
+            <w:pPr>
+              <w:jc w:val="center"/>
+              <w:rPr>
+                <w:b/>
+              </w:rPr>
+            </w:pPr>
+            <w:r>
+              <w:rPr>
+                <w:b/>
+              </w:rPr>
+              <w:t>Design generic template for carousel sections</w:t>
+            </w:r>
+          </w:p>
+        </w:tc>
+      </w:tr>
+      <w:tr>
+        <w:trPr>
+          <w:trHeight w:val="1502"/>
+        </w:trPr>
+        <w:tc>
+          <w:tcPr>
+            <w:tcW w:w="2214" w:type="dxa"/>
+          </w:tcPr>
+          <w:p>
+            <w:pPr>
+              <w:jc w:val="center"/>
+              <w:rPr>
+                <w:b/>
+              </w:rPr>
+            </w:pPr>
+            <w:r>
+              <w:rPr>
+                <w:b/>
+              </w:rPr>
+              <w:t xml:space="preserve">Eric </w:t>
+            </w:r>
+            <w:proofErr w:type="spellStart"/>
+            <w:r>
+              <w:rPr>
+                <w:b/>
+              </w:rPr>
+              <w:t>Machamer</w:t>
+            </w:r>
+            <w:proofErr w:type="spellEnd"/>
+          </w:p>
+        </w:tc>
+        <w:tc>
+          <w:tcPr>
+            <w:tcW w:w="2214" w:type="dxa"/>
+            <w:gridSpan w:val="2"/>
+          </w:tcPr>
+          <w:p>
+            <w:pPr>
+              <w:jc w:val="center"/>
+              <w:rPr>
+                <w:b/>
+              </w:rPr>
+            </w:pPr>
+          </w:p>
+          <w:p>
+            <w:pPr>
+              <w:jc w:val="center"/>
+              <w:rPr>
+                <w:b/>
+              </w:rPr>
+            </w:pPr>
+            <w:r>
+              <w:rPr>
+                <w:b/>
+              </w:rPr>
+              <w:t>Begin designing UI</w:t>
+            </w:r>
+          </w:p>
+        </w:tc>
+        <w:tc>
+          <w:tcPr>
+            <w:tcW w:w="2250" w:type="dxa"/>
+            <w:gridSpan w:val="3"/>
+            <w:shd w:val="clear" w:color="auto" w:fill="auto"/>
+          </w:tcPr>
+          <w:p>
+            <w:pPr>
+              <w:jc w:val="center"/>
+              <w:rPr>
+                <w:b/>
+              </w:rPr>
+            </w:pPr>
+          </w:p>
+        </w:tc>
+        <w:tc>
+          <w:tcPr>
+            <w:tcW w:w="2250" w:type="dxa"/>
+            <w:shd w:val="clear" w:color="auto" w:fill="auto"/>
+          </w:tcPr>
+          <w:p>
+            <w:pPr>
+              <w:jc w:val="center"/>
+              <w:rPr>
+                <w:b/>
+              </w:rPr>
+            </w:pPr>
+          </w:p>
+          <w:p>
+            <w:pPr>
+              <w:jc w:val="center"/>
+              <w:rPr>
+                <w:b/>
+              </w:rPr>
+            </w:pPr>
+            <w:r>
+              <w:rPr>
+                <w:b/>
+              </w:rPr>
+              <w:t>Begin working on back end</w:t>
+            </w:r>
+          </w:p>
+        </w:tc>
+      </w:tr>
+      <w:tr>
+        <w:trPr>
+          <w:trHeight w:val="1610"/>
+        </w:trPr>
+        <w:tc>
+          <w:tcPr>
+            <w:tcW w:w="2214" w:type="dxa"/>
+          </w:tcPr>
+          <w:p>
+            <w:pPr>
+              <w:jc w:val="center"/>
+              <w:rPr>
+                <w:b/>
+              </w:rPr>
+            </w:pPr>
+            <w:r>
+              <w:rPr>
+                <w:b/>
+              </w:rPr>
+              <w:t xml:space="preserve">Max </w:t>
+            </w:r>
+            <w:proofErr w:type="spellStart"/>
+            <w:r>
+              <w:rPr>
+                <w:b/>
+              </w:rPr>
+              <w:t>Ignatowski</w:t>
+            </w:r>
+            <w:proofErr w:type="spellEnd"/>
+          </w:p>
+        </w:tc>
+        <w:tc>
+          <w:tcPr>
+            <w:tcW w:w="2214" w:type="dxa"/>
+            <w:gridSpan w:val="2"/>
+          </w:tcPr>
+          <w:p>
+            <w:pPr>
+              <w:jc w:val="center"/>
+              <w:rPr>
+                <w:b/>
+              </w:rPr>
+            </w:pPr>
+          </w:p>
+          <w:p>
+            <w:pPr>
+              <w:jc w:val="center"/>
+              <w:rPr>
+                <w:b/>
+              </w:rPr>
+            </w:pPr>
+            <w:r>
+              <w:rPr>
+                <w:b/>
+              </w:rPr>
+              <w:t>Create documentation of user and system requirements</w:t>
+            </w:r>
+          </w:p>
+        </w:tc>
+        <w:tc>
+          <w:tcPr>
+            <w:tcW w:w="2250" w:type="dxa"/>
+            <w:gridSpan w:val="3"/>
+            <w:shd w:val="clear" w:color="auto" w:fill="auto"/>
+          </w:tcPr>
+          <w:p>
+            <w:pPr>
+              <w:jc w:val="center"/>
+              <w:rPr>
+                <w:b/>
+              </w:rPr>
+            </w:pPr>
+          </w:p>
+        </w:tc>
+        <w:tc>
+          <w:tcPr>
+            <w:tcW w:w="2250" w:type="dxa"/>
+            <w:shd w:val="clear" w:color="auto" w:fill="auto"/>
+          </w:tcPr>
+          <w:p>
+            <w:pPr>
+              <w:jc w:val="center"/>
+              <w:rPr>
+                <w:b/>
+              </w:rPr>
+            </w:pPr>
+          </w:p>
+          <w:p>
+            <w:pPr>
+              <w:jc w:val="center"/>
+              <w:rPr>
+                <w:b/>
+              </w:rPr>
+            </w:pPr>
+            <w:r>
+              <w:rPr>
+                <w:b/>
+              </w:rPr>
+              <w:t>Begin slideshow for iteration 1</w:t>
+            </w:r>
+          </w:p>
+        </w:tc>
+      </w:tr>
+      <w:tr>
+        <w:trPr>
+          <w:trHeight w:val="1610"/>
+        </w:trPr>
+        <w:tc>
+          <w:tcPr>
+            <w:tcW w:w="2214" w:type="dxa"/>
+          </w:tcPr>
+          <w:p>
+            <w:pPr>
+              <w:jc w:val="center"/>
+              <w:rPr>
+                <w:b/>
+              </w:rPr>
+            </w:pPr>
+            <w:r>
+              <w:rPr>
+                <w:b/>
+              </w:rPr>
+              <w:t>Ryan Yang</w:t>
+            </w:r>
+          </w:p>
+        </w:tc>
+        <w:tc>
+          <w:tcPr>
+            <w:tcW w:w="2214" w:type="dxa"/>
+            <w:gridSpan w:val="2"/>
+          </w:tcPr>
+          <w:p>
+            <w:pPr>
+              <w:jc w:val="center"/>
+              <w:rPr>
+                <w:b/>
+              </w:rPr>
+            </w:pPr>
+            <w:r>
+              <w:rPr>
+                <w:b/>
+              </w:rPr>
+              <w:t>Create documentation of user and system requirements</w:t>
+            </w:r>
+          </w:p>
+        </w:tc>
+        <w:tc>
+          <w:tcPr>
+            <w:tcW w:w="2250" w:type="dxa"/>
+            <w:gridSpan w:val="3"/>
+            <w:shd w:val="clear" w:color="auto" w:fill="auto"/>
+          </w:tcPr>
+          <w:p>
+            <w:pPr>
+              <w:jc w:val="center"/>
+              <w:rPr>
+                <w:b/>
+              </w:rPr>
+            </w:pPr>
+          </w:p>
+        </w:tc>
+        <w:tc>
+          <w:tcPr>
+            <w:tcW w:w="2250" w:type="dxa"/>
+            <w:shd w:val="clear" w:color="auto" w:fill="auto"/>
+          </w:tcPr>
+          <w:p>
+            <w:pPr>
+              <w:jc w:val="center"/>
+              <w:rPr>
+                <w:b/>
+              </w:rPr>
+            </w:pPr>
+          </w:p>
+          <w:p>
+            <w:pPr>
+              <w:jc w:val="center"/>
+              <w:rPr>
+                <w:b/>
+              </w:rPr>
+            </w:pPr>
+            <w:r>
+              <w:rPr>
+                <w:b/>
+              </w:rPr>
+              <w:t>Begin slideshow for iteration 1</w:t>
+            </w:r>
+          </w:p>
+        </w:tc>
+      </w:tr>
+      <w:tr>
+        <w:trPr>
+          <w:trHeight w:val="890"/>
+        </w:trPr>
+        <w:tc>
+          <w:tcPr>
+            <w:tcW w:w="8928" w:type="dxa"/>
+            <w:gridSpan w:val="7"/>
+          </w:tcPr>
+          <w:p>
+            <w:pPr>
+              <w:rPr>
+                <w:b/>
+              </w:rPr>
+            </w:pPr>
+            <w:r>
+              <w:rPr>
+                <w:b/>
+              </w:rPr>
+              <w:lastRenderedPageBreak/>
+              <w:t xml:space="preserve">Comments (if any): </w:t>
+            </w:r>
+          </w:p>
+        </w:tc>
+      </w:tr>
+      <w:tr>
+        <w:trPr>
+          <w:trHeight w:val="1070"/>
+        </w:trPr>
+        <w:tc>
+          <w:tcPr>
+            <w:tcW w:w="4428" w:type="dxa"/>
+            <w:gridSpan w:val="3"/>
+          </w:tcPr>
+          <w:p>
+            <w:pPr>
+              <w:rPr>
+                <w:b/>
+              </w:rPr>
+            </w:pPr>
+            <w:r>
+              <w:rPr>
+                <w:b/>
+              </w:rPr>
+              <w:t>Name of the meeting coordinator:</w:t>
+            </w:r>
+          </w:p>
+          <w:p>
+            <w:pPr>
+              <w:rPr>
+                <w:b/>
+              </w:rPr>
+            </w:pPr>
+          </w:p>
+          <w:p>
+            <w:pPr>
+              <w:rPr>
+                <w:b/>
+              </w:rPr>
+            </w:pPr>
+            <w:r>
+              <w:rPr>
+                <w:b/>
+              </w:rPr>
+              <w:t>Sierra Thomas</w:t>
+            </w:r>
+          </w:p>
+        </w:tc>
+        <w:tc>
+          <w:tcPr>
+            <w:tcW w:w="4500" w:type="dxa"/>
+            <w:gridSpan w:val="4"/>
+          </w:tcPr>
+          <w:p>
+            <w:pPr>
+              <w:rPr>
+                <w:b/>
+              </w:rPr>
+            </w:pPr>
+            <w:r>
+              <w:rPr>
+                <w:b/>
+              </w:rPr>
+              <w:t>Signature of the meeting coordinator</w:t>
+            </w:r>
+          </w:p>
+          <w:p>
+            <w:pPr>
+              <w:rPr>
+                <w:b/>
+              </w:rPr>
+            </w:pPr>
+          </w:p>
+          <w:p>
+            <w:pPr>
+              <w:rPr>
+                <w:b/>
+              </w:rPr>
+            </w:pPr>
+            <w:r>
+              <w:rPr>
+                <w:b/>
+                <w:noProof/>
+              </w:rPr>
+              <w:drawing>
+                <wp:inline distT="0" distB="0" distL="0" distR="0" wp14:anchorId="52DCAB48" wp14:editId="76A3D8F2">
+                  <wp:extent cx="1424940" cy="481082"/>
+                  <wp:effectExtent l="0" t="0" r="0" b="1905"/>
+                  <wp:docPr id="3" name="Picture 3" descr="Shape&#10;&#10;Description automatically generated with medium confidence"/>
+                  <wp:cNvGraphicFramePr>
+                    <a:graphicFrameLocks xmlns:a="http://schemas.openxmlformats.org/drawingml/2006/main" noChangeAspect="1"/>
+                  </wp:cNvGraphicFramePr>
+                  <a:graphic xmlns:a="http://schemas.openxmlformats.org/drawingml/2006/main">
+                    <a:graphicData uri="http://schemas.openxmlformats.org/drawingml/2006/picture">
+                      <pic:pic xmlns:pic="http://schemas.openxmlformats.org/drawingml/2006/picture">
+                        <pic:nvPicPr>
+                          <pic:cNvPr id="3" name="Picture 3" descr="Shape&#10;&#10;Description automatically generated with medium confidence"/>
+                          <pic:cNvPicPr/>
+                        </pic:nvPicPr>
+                        <pic:blipFill>
+                          <a:blip r:embed="rId5"/>
+                          <a:stretch>
+                            <a:fillRect/>
+                          </a:stretch>
+                        </pic:blipFill>
+                        <pic:spPr>
+                          <a:xfrm>
+                            <a:off x="0" y="0"/>
+                            <a:ext cx="1494673" cy="504625"/>
+                          </a:xfrm>
+                          <a:prstGeom prst="rect">
+                            <a:avLst/>
+                          </a:prstGeom>
+                        </pic:spPr>
+                      </pic:pic>
+                    </a:graphicData>
+                  </a:graphic>
+                </wp:inline>
+              </w:drawing>
+            </w:r>
+          </w:p>
+        </w:tc>
+      </w:tr>
+    </w:tbl>
+    <w:p>
+      <w:pPr>
+        <w:rPr>
+          <w:b/>
+        </w:rPr>
+      </w:pPr>
+    </w:p>
     <w:p>
       <w:pPr>
         <w:rPr>

</xml_diff>